<commit_message>
week 3 report and slides
</commit_message>
<xml_diff>
--- a/Documentation/Weekly Report/week3/CMSC-4920-Week3Report-Group2.docx
+++ b/Documentation/Weekly Report/week3/CMSC-4920-Week3Report-Group2.docx
@@ -65,6 +65,7 @@
       <w:r>
         <w:rPr>
           <w:rFonts w:ascii="Times New Roman" w:hAnsi="Times New Roman" w:cs="Times New Roman"/>
+          <w:noProof/>
         </w:rPr>
         <w:drawing>
           <wp:inline distT="0" distB="0" distL="0" distR="0" wp14:anchorId="5FEF163F" wp14:editId="7B43BDC9">
@@ -82,7 +83,7 @@
                     <pic:cNvPicPr/>
                   </pic:nvPicPr>
                   <pic:blipFill>
-                    <a:blip r:embed="rId4"/>
+                    <a:blip r:embed="rId5"/>
                     <a:stretch>
                       <a:fillRect/>
                     </a:stretch>
@@ -327,49 +328,211 @@
         <w:rPr>
           <w:rFonts w:ascii="Times New Roman" w:hAnsi="Times New Roman" w:cs="Times New Roman"/>
         </w:rPr>
-        <w:t xml:space="preserve">During </w:t>
-      </w:r>
-      <w:r>
-        <w:rPr>
-          <w:rFonts w:ascii="Times New Roman" w:hAnsi="Times New Roman" w:cs="Times New Roman"/>
-        </w:rPr>
-        <w:t xml:space="preserve">week 3, our senior project group began to add a database schema for users to </w:t>
-      </w:r>
-      <w:r>
-        <w:rPr>
-          <w:rFonts w:ascii="Times New Roman" w:hAnsi="Times New Roman" w:cs="Times New Roman"/>
-        </w:rPr>
-        <w:t xml:space="preserve">upload their logged activities. Throughout </w:t>
-      </w:r>
-      <w:r>
-        <w:rPr>
-          <w:rFonts w:ascii="Times New Roman" w:hAnsi="Times New Roman" w:cs="Times New Roman"/>
-        </w:rPr>
-        <w:t xml:space="preserve">the </w:t>
-      </w:r>
-      <w:r>
-        <w:rPr>
-          <w:rFonts w:ascii="Times New Roman" w:hAnsi="Times New Roman" w:cs="Times New Roman"/>
-        </w:rPr>
-        <w:t>discussion</w:t>
-      </w:r>
-      <w:r>
-        <w:rPr>
-          <w:rFonts w:ascii="Times New Roman" w:hAnsi="Times New Roman" w:cs="Times New Roman"/>
-        </w:rPr>
-        <w:t>,</w:t>
-      </w:r>
-      <w:r>
-        <w:rPr>
-          <w:rFonts w:ascii="Times New Roman" w:hAnsi="Times New Roman" w:cs="Times New Roman"/>
-        </w:rPr>
-        <w:t xml:space="preserve"> we decided this was the number one priority to accomplish this week</w:t>
-      </w:r>
-      <w:r>
-        <w:rPr>
-          <w:rFonts w:ascii="Times New Roman" w:hAnsi="Times New Roman" w:cs="Times New Roman"/>
-        </w:rPr>
-        <w:t>.</w:t>
+        <w:t xml:space="preserve">To complete </w:t>
+      </w:r>
+      <w:r>
+        <w:rPr>
+          <w:rFonts w:ascii="Times New Roman" w:hAnsi="Times New Roman" w:cs="Times New Roman"/>
+        </w:rPr>
+        <w:t xml:space="preserve">the proposed goals in previous </w:t>
+      </w:r>
+      <w:r>
+        <w:rPr>
+          <w:rFonts w:ascii="Times New Roman" w:hAnsi="Times New Roman" w:cs="Times New Roman"/>
+        </w:rPr>
+        <w:t>week’s</w:t>
+      </w:r>
+      <w:r>
+        <w:rPr>
+          <w:rFonts w:ascii="Times New Roman" w:hAnsi="Times New Roman" w:cs="Times New Roman"/>
+        </w:rPr>
+        <w:t xml:space="preserve"> report, our team followed a strict schedule of daily progress</w:t>
+      </w:r>
+      <w:r>
+        <w:rPr>
+          <w:rFonts w:ascii="Times New Roman" w:hAnsi="Times New Roman" w:cs="Times New Roman"/>
+        </w:rPr>
+        <w:t xml:space="preserve"> and communication</w:t>
+      </w:r>
+      <w:r>
+        <w:rPr>
+          <w:rFonts w:ascii="Times New Roman" w:hAnsi="Times New Roman" w:cs="Times New Roman"/>
+        </w:rPr>
+        <w:t xml:space="preserve">. Our team had </w:t>
+      </w:r>
+      <w:r>
+        <w:rPr>
+          <w:rFonts w:ascii="Times New Roman" w:hAnsi="Times New Roman" w:cs="Times New Roman"/>
+        </w:rPr>
+        <w:t xml:space="preserve">5 main goals to complete, Dashboard finalization, Activity Page creation and functionality, </w:t>
+      </w:r>
+      <w:r>
+        <w:rPr>
+          <w:rFonts w:ascii="Times New Roman" w:hAnsi="Times New Roman" w:cs="Times New Roman"/>
+        </w:rPr>
+        <w:t xml:space="preserve">User data transfer, login bug corrections, and database schema creation. </w:t>
+      </w:r>
+      <w:r>
+        <w:rPr>
+          <w:rFonts w:ascii="Times New Roman" w:hAnsi="Times New Roman" w:cs="Times New Roman"/>
+        </w:rPr>
+        <w:t xml:space="preserve">Since each </w:t>
+      </w:r>
+      <w:r>
+        <w:rPr>
+          <w:rFonts w:ascii="Times New Roman" w:hAnsi="Times New Roman" w:cs="Times New Roman"/>
+        </w:rPr>
+        <w:t>goal</w:t>
+      </w:r>
+      <w:r>
+        <w:rPr>
+          <w:rFonts w:ascii="Times New Roman" w:hAnsi="Times New Roman" w:cs="Times New Roman"/>
+        </w:rPr>
+        <w:t xml:space="preserve"> needed time allocation for development and testing, we assigned each </w:t>
+      </w:r>
+      <w:r>
+        <w:rPr>
+          <w:rFonts w:ascii="Times New Roman" w:hAnsi="Times New Roman" w:cs="Times New Roman"/>
+        </w:rPr>
+        <w:t>goal</w:t>
+      </w:r>
+      <w:r>
+        <w:rPr>
+          <w:rFonts w:ascii="Times New Roman" w:hAnsi="Times New Roman" w:cs="Times New Roman"/>
+        </w:rPr>
+        <w:t xml:space="preserve"> priority </w:t>
+      </w:r>
+      <w:r>
+        <w:rPr>
+          <w:rFonts w:ascii="Times New Roman" w:hAnsi="Times New Roman" w:cs="Times New Roman"/>
+        </w:rPr>
+        <w:t xml:space="preserve">based on how they were connected to each other. </w:t>
+      </w:r>
+      <w:r>
+        <w:rPr>
+          <w:rFonts w:ascii="Times New Roman" w:hAnsi="Times New Roman" w:cs="Times New Roman"/>
+        </w:rPr>
+        <w:t xml:space="preserve">Throughout the discussion, we decided </w:t>
+      </w:r>
+      <w:r>
+        <w:rPr>
+          <w:rFonts w:ascii="Times New Roman" w:hAnsi="Times New Roman" w:cs="Times New Roman"/>
+        </w:rPr>
+        <w:t>Activity Page creation</w:t>
+      </w:r>
+      <w:r>
+        <w:rPr>
+          <w:rFonts w:ascii="Times New Roman" w:hAnsi="Times New Roman" w:cs="Times New Roman"/>
+        </w:rPr>
+        <w:t xml:space="preserve"> was the number one priority to accomplish </w:t>
+      </w:r>
+      <w:r>
+        <w:rPr>
+          <w:rFonts w:ascii="Times New Roman" w:hAnsi="Times New Roman" w:cs="Times New Roman"/>
+        </w:rPr>
+        <w:t xml:space="preserve">at the start of </w:t>
+      </w:r>
+      <w:r>
+        <w:rPr>
+          <w:rFonts w:ascii="Times New Roman" w:hAnsi="Times New Roman" w:cs="Times New Roman"/>
+        </w:rPr>
+        <w:t>th</w:t>
+      </w:r>
+      <w:r>
+        <w:rPr>
+          <w:rFonts w:ascii="Times New Roman" w:hAnsi="Times New Roman" w:cs="Times New Roman"/>
+        </w:rPr>
+        <w:t>e</w:t>
+      </w:r>
+      <w:r>
+        <w:rPr>
+          <w:rFonts w:ascii="Times New Roman" w:hAnsi="Times New Roman" w:cs="Times New Roman"/>
+        </w:rPr>
+        <w:t xml:space="preserve"> week.</w:t>
+      </w:r>
+      <w:r>
+        <w:rPr>
+          <w:rFonts w:ascii="Times New Roman" w:hAnsi="Times New Roman" w:cs="Times New Roman"/>
+        </w:rPr>
+        <w:t xml:space="preserve"> This is </w:t>
+      </w:r>
+      <w:r>
+        <w:rPr>
+          <w:rFonts w:ascii="Times New Roman" w:hAnsi="Times New Roman" w:cs="Times New Roman"/>
+        </w:rPr>
+        <w:t>because</w:t>
+      </w:r>
+      <w:r>
+        <w:rPr>
+          <w:rFonts w:ascii="Times New Roman" w:hAnsi="Times New Roman" w:cs="Times New Roman"/>
+        </w:rPr>
+        <w:t xml:space="preserve"> most features are </w:t>
+      </w:r>
+      <w:r>
+        <w:rPr>
+          <w:rFonts w:ascii="Times New Roman" w:hAnsi="Times New Roman" w:cs="Times New Roman"/>
+        </w:rPr>
+        <w:t xml:space="preserve">reliant on the User’s </w:t>
+      </w:r>
+      <w:r>
+        <w:rPr>
+          <w:rFonts w:ascii="Times New Roman" w:hAnsi="Times New Roman" w:cs="Times New Roman"/>
+        </w:rPr>
+        <w:t>s</w:t>
+      </w:r>
+      <w:r>
+        <w:rPr>
+          <w:rFonts w:ascii="Times New Roman" w:hAnsi="Times New Roman" w:cs="Times New Roman"/>
+        </w:rPr>
+        <w:t xml:space="preserve">tored exercise or </w:t>
+      </w:r>
+      <w:r>
+        <w:rPr>
+          <w:rFonts w:ascii="Times New Roman" w:hAnsi="Times New Roman" w:cs="Times New Roman"/>
+        </w:rPr>
+        <w:t>a</w:t>
+      </w:r>
+      <w:r>
+        <w:rPr>
+          <w:rFonts w:ascii="Times New Roman" w:hAnsi="Times New Roman" w:cs="Times New Roman"/>
+        </w:rPr>
+        <w:t xml:space="preserve">ctivity data. </w:t>
+      </w:r>
+      <w:r>
+        <w:rPr>
+          <w:rFonts w:ascii="Times New Roman" w:hAnsi="Times New Roman" w:cs="Times New Roman"/>
+        </w:rPr>
+        <w:t>Creation of database schema and API architecture</w:t>
+      </w:r>
+      <w:r>
+        <w:rPr>
+          <w:rFonts w:ascii="Times New Roman" w:hAnsi="Times New Roman" w:cs="Times New Roman"/>
+        </w:rPr>
+        <w:t xml:space="preserve"> was included in this priority to make the feature</w:t>
+      </w:r>
+      <w:r>
+        <w:rPr>
+          <w:rFonts w:ascii="Times New Roman" w:hAnsi="Times New Roman" w:cs="Times New Roman"/>
+        </w:rPr>
+        <w:t xml:space="preserve"> fully work. </w:t>
+      </w:r>
+      <w:r>
+        <w:rPr>
+          <w:rFonts w:ascii="Times New Roman" w:hAnsi="Times New Roman" w:cs="Times New Roman"/>
+        </w:rPr>
+        <w:t>Other task</w:t>
+      </w:r>
+      <w:r>
+        <w:rPr>
+          <w:rFonts w:ascii="Times New Roman" w:hAnsi="Times New Roman" w:cs="Times New Roman"/>
+        </w:rPr>
+        <w:t xml:space="preserve">s, </w:t>
+      </w:r>
+      <w:r>
+        <w:rPr>
+          <w:rFonts w:ascii="Times New Roman" w:hAnsi="Times New Roman" w:cs="Times New Roman"/>
+        </w:rPr>
+        <w:t xml:space="preserve">such as correcting the user login bug, were set to lower priority since it didn’t majorly effect app access. </w:t>
       </w:r>
     </w:p>
     <w:p>
@@ -517,6 +680,7 @@
         <w:rPr>
           <w:rFonts w:ascii="Times New Roman" w:hAnsi="Times New Roman" w:cs="Times New Roman"/>
         </w:rPr>
+        <w:lastRenderedPageBreak/>
         <w:tab/>
         <w:t xml:space="preserve">The third goal was to take the data just uploaded to the database </w:t>
       </w:r>
@@ -590,6 +754,159 @@
     <w:p>
       <w:pPr>
         <w:spacing w:line="480" w:lineRule="auto"/>
+        <w:ind w:firstLine="720"/>
+        <w:rPr>
+          <w:rFonts w:ascii="Times New Roman" w:hAnsi="Times New Roman" w:cs="Times New Roman"/>
+        </w:rPr>
+      </w:pPr>
+      <w:r>
+        <w:rPr>
+          <w:rFonts w:ascii="Times New Roman" w:hAnsi="Times New Roman" w:cs="Times New Roman"/>
+        </w:rPr>
+        <w:t>The final goals of this week were the finalization of the dashboard design and the correction of user login bug.</w:t>
+      </w:r>
+      <w:r>
+        <w:rPr>
+          <w:rFonts w:ascii="Times New Roman" w:hAnsi="Times New Roman" w:cs="Times New Roman"/>
+        </w:rPr>
+        <w:t xml:space="preserve"> </w:t>
+      </w:r>
+      <w:r>
+        <w:rPr>
+          <w:rFonts w:ascii="Times New Roman" w:hAnsi="Times New Roman" w:cs="Times New Roman"/>
+        </w:rPr>
+        <w:t xml:space="preserve">Dashboard design was revised from the original formatting to </w:t>
+      </w:r>
+      <w:r>
+        <w:rPr>
+          <w:rFonts w:ascii="Times New Roman" w:hAnsi="Times New Roman" w:cs="Times New Roman"/>
+        </w:rPr>
+        <w:t xml:space="preserve">a modular and modern style. Each component is </w:t>
+      </w:r>
+      <w:r>
+        <w:rPr>
+          <w:rFonts w:ascii="Times New Roman" w:hAnsi="Times New Roman" w:cs="Times New Roman"/>
+        </w:rPr>
+        <w:t>designed with the user in mind. We wanted the environment to quickly respond to interaction</w:t>
+      </w:r>
+      <w:r>
+        <w:rPr>
+          <w:rFonts w:ascii="Times New Roman" w:hAnsi="Times New Roman" w:cs="Times New Roman"/>
+        </w:rPr>
+        <w:t xml:space="preserve">. For example, dashboard buttons hover </w:t>
+      </w:r>
+      <w:r>
+        <w:rPr>
+          <w:rFonts w:ascii="Times New Roman" w:hAnsi="Times New Roman" w:cs="Times New Roman"/>
+        </w:rPr>
+        <w:t>to show a user where their mouse is currently on the screen. Another major development for this week</w:t>
+      </w:r>
+      <w:r>
+        <w:rPr>
+          <w:rFonts w:ascii="Times New Roman" w:hAnsi="Times New Roman" w:cs="Times New Roman"/>
+        </w:rPr>
+        <w:t>’</w:t>
+      </w:r>
+      <w:r>
+        <w:rPr>
+          <w:rFonts w:ascii="Times New Roman" w:hAnsi="Times New Roman" w:cs="Times New Roman"/>
+        </w:rPr>
+        <w:t xml:space="preserve">s progress is this display of </w:t>
+      </w:r>
+      <w:r>
+        <w:rPr>
+          <w:rFonts w:ascii="Times New Roman" w:hAnsi="Times New Roman" w:cs="Times New Roman"/>
+        </w:rPr>
+        <w:t xml:space="preserve">current logged in </w:t>
+      </w:r>
+      <w:r>
+        <w:rPr>
+          <w:rFonts w:ascii="Times New Roman" w:hAnsi="Times New Roman" w:cs="Times New Roman"/>
+        </w:rPr>
+        <w:t xml:space="preserve">username on the </w:t>
+      </w:r>
+      <w:r>
+        <w:rPr>
+          <w:rFonts w:ascii="Times New Roman" w:hAnsi="Times New Roman" w:cs="Times New Roman"/>
+        </w:rPr>
+        <w:t xml:space="preserve">dashboard page. This </w:t>
+      </w:r>
+      <w:r>
+        <w:rPr>
+          <w:rFonts w:ascii="Times New Roman" w:hAnsi="Times New Roman" w:cs="Times New Roman"/>
+        </w:rPr>
+        <w:t xml:space="preserve">presented challenges </w:t>
+      </w:r>
+      <w:r>
+        <w:rPr>
+          <w:rFonts w:ascii="Times New Roman" w:hAnsi="Times New Roman" w:cs="Times New Roman"/>
+        </w:rPr>
+        <w:t>in regard to</w:t>
+      </w:r>
+      <w:r>
+        <w:rPr>
+          <w:rFonts w:ascii="Times New Roman" w:hAnsi="Times New Roman" w:cs="Times New Roman"/>
+        </w:rPr>
+        <w:t xml:space="preserve"> user session storage management. </w:t>
+      </w:r>
+      <w:r>
+        <w:rPr>
+          <w:rFonts w:ascii="Times New Roman" w:hAnsi="Times New Roman" w:cs="Times New Roman"/>
+        </w:rPr>
+        <w:t xml:space="preserve">User login bugs were additionally corrected. </w:t>
+      </w:r>
+      <w:r>
+        <w:rPr>
+          <w:rFonts w:ascii="Times New Roman" w:hAnsi="Times New Roman" w:cs="Times New Roman"/>
+        </w:rPr>
+        <w:t>T</w:t>
+      </w:r>
+      <w:r>
+        <w:rPr>
+          <w:rFonts w:ascii="Times New Roman" w:hAnsi="Times New Roman" w:cs="Times New Roman"/>
+        </w:rPr>
+        <w:t xml:space="preserve">he resulting bug allowed a user to create an account with the same username as another user. However, this crashed the server side of the program since the database only </w:t>
+      </w:r>
+      <w:r>
+        <w:rPr>
+          <w:rFonts w:ascii="Times New Roman" w:hAnsi="Times New Roman" w:cs="Times New Roman"/>
+        </w:rPr>
+        <w:t>allows</w:t>
+      </w:r>
+      <w:r>
+        <w:rPr>
+          <w:rFonts w:ascii="Times New Roman" w:hAnsi="Times New Roman" w:cs="Times New Roman"/>
+        </w:rPr>
+        <w:t xml:space="preserve"> unique usernames or o</w:t>
+      </w:r>
+      <w:r>
+        <w:rPr>
+          <w:rFonts w:ascii="Times New Roman" w:hAnsi="Times New Roman" w:cs="Times New Roman"/>
+        </w:rPr>
+        <w:t>ne instance of that exact username. Login logic was corrected to</w:t>
+      </w:r>
+      <w:r>
+        <w:rPr>
+          <w:rFonts w:ascii="Times New Roman" w:hAnsi="Times New Roman" w:cs="Times New Roman"/>
+        </w:rPr>
+        <w:t xml:space="preserve"> check the database for unique usernames and</w:t>
+      </w:r>
+      <w:r>
+        <w:rPr>
+          <w:rFonts w:ascii="Times New Roman" w:hAnsi="Times New Roman" w:cs="Times New Roman"/>
+        </w:rPr>
+        <w:t xml:space="preserve"> display </w:t>
+      </w:r>
+      <w:r>
+        <w:rPr>
+          <w:rFonts w:ascii="Times New Roman" w:hAnsi="Times New Roman" w:cs="Times New Roman"/>
+        </w:rPr>
+        <w:t xml:space="preserve">that a username was already in use. </w:t>
+      </w:r>
+    </w:p>
+    <w:p>
+      <w:pPr>
+        <w:spacing w:line="480" w:lineRule="auto"/>
         <w:rPr>
           <w:rFonts w:ascii="Times New Roman" w:hAnsi="Times New Roman" w:cs="Times New Roman"/>
           <w:b/>
@@ -626,27 +943,114 @@
           <w:b/>
           <w:bCs/>
         </w:rPr>
+        <w:tab/>
+      </w:r>
+      <w:r>
+        <w:rPr>
+          <w:rFonts w:ascii="Times New Roman" w:hAnsi="Times New Roman" w:cs="Times New Roman"/>
+        </w:rPr>
+        <w:t xml:space="preserve">In trying to accomplish the second goal, the team ran into some issues. We could not simply </w:t>
+      </w:r>
+      <w:r>
+        <w:rPr>
+          <w:rFonts w:ascii="Times New Roman" w:hAnsi="Times New Roman" w:cs="Times New Roman"/>
+        </w:rPr>
+        <w:t>hard-code activity data into a</w:t>
+      </w:r>
+      <w:r>
+        <w:rPr>
+          <w:rFonts w:ascii="Times New Roman" w:hAnsi="Times New Roman" w:cs="Times New Roman"/>
+        </w:rPr>
+        <w:t>n</w:t>
+      </w:r>
+      <w:r>
+        <w:rPr>
+          <w:rFonts w:ascii="Times New Roman" w:hAnsi="Times New Roman" w:cs="Times New Roman"/>
+        </w:rPr>
+        <w:t xml:space="preserve"> </w:t>
+      </w:r>
+      <w:r>
+        <w:rPr>
+          <w:rFonts w:ascii="Times New Roman" w:hAnsi="Times New Roman" w:cs="Times New Roman"/>
+        </w:rPr>
+        <w:t>API</w:t>
+      </w:r>
+      <w:r>
+        <w:rPr>
+          <w:rFonts w:ascii="Times New Roman" w:hAnsi="Times New Roman" w:cs="Times New Roman"/>
+        </w:rPr>
+        <w:t xml:space="preserve"> as the application accepts various types of activities with different fields (</w:t>
+      </w:r>
+      <w:r>
+        <w:rPr>
+          <w:rFonts w:ascii="Times New Roman" w:hAnsi="Times New Roman" w:cs="Times New Roman"/>
+        </w:rPr>
+        <w:t xml:space="preserve">running, biking, sports, etc.). </w:t>
+      </w:r>
+      <w:r>
+        <w:rPr>
+          <w:rFonts w:ascii="Times New Roman" w:hAnsi="Times New Roman" w:cs="Times New Roman"/>
+        </w:rPr>
+        <w:t xml:space="preserve">We had to model this data transfer in a modular way to accept different parameters/data and also display different types of data. This architecture was both tricky to plan and conceptualize </w:t>
+      </w:r>
+      <w:r>
+        <w:rPr>
+          <w:rFonts w:ascii="Times New Roman" w:hAnsi="Times New Roman" w:cs="Times New Roman"/>
+        </w:rPr>
+        <w:t>since we wanted to maintain efficiency where we could. Additionally</w:t>
+      </w:r>
+      <w:r>
+        <w:rPr>
+          <w:rFonts w:ascii="Times New Roman" w:hAnsi="Times New Roman" w:cs="Times New Roman"/>
+        </w:rPr>
+        <w:t>,</w:t>
+      </w:r>
+      <w:r>
+        <w:rPr>
+          <w:rFonts w:ascii="Times New Roman" w:hAnsi="Times New Roman" w:cs="Times New Roman"/>
+        </w:rPr>
+        <w:t xml:space="preserve"> the database storage of user exercise activity was quite </w:t>
+      </w:r>
+      <w:r>
+        <w:rPr>
+          <w:rFonts w:ascii="Times New Roman" w:hAnsi="Times New Roman" w:cs="Times New Roman"/>
+        </w:rPr>
         <w:lastRenderedPageBreak/>
-        <w:tab/>
-      </w:r>
-      <w:r>
-        <w:rPr>
-          <w:rFonts w:ascii="Times New Roman" w:hAnsi="Times New Roman" w:cs="Times New Roman"/>
-        </w:rPr>
-        <w:t xml:space="preserve">In trying to accomplish the second goal, the team ran into some issues. We could not simply </w:t>
-      </w:r>
-      <w:r>
-        <w:rPr>
-          <w:rFonts w:ascii="Times New Roman" w:hAnsi="Times New Roman" w:cs="Times New Roman"/>
-        </w:rPr>
-        <w:t>hard-code activity data into a Json file as the application accepts various types of activities with different fields (</w:t>
-      </w:r>
-      <w:r>
-        <w:rPr>
-          <w:rFonts w:ascii="Times New Roman" w:hAnsi="Times New Roman" w:cs="Times New Roman"/>
-        </w:rPr>
-        <w:t xml:space="preserve">running, biking, sports, etc.). </w:t>
-      </w:r>
+        <w:t xml:space="preserve">challenging </w:t>
+      </w:r>
+      <w:r>
+        <w:rPr>
+          <w:rFonts w:ascii="Times New Roman" w:hAnsi="Times New Roman" w:cs="Times New Roman"/>
+        </w:rPr>
+        <w:t>since every data field couldn’t have its own row in the table to prevent for massive schema architecture.</w:t>
+      </w:r>
+    </w:p>
+    <w:p>
+      <w:pPr>
+        <w:spacing w:line="480" w:lineRule="auto"/>
+        <w:rPr>
+          <w:rFonts w:ascii="Times New Roman" w:hAnsi="Times New Roman" w:cs="Times New Roman"/>
+          <w:b/>
+          <w:bCs/>
+        </w:rPr>
+      </w:pPr>
+      <w:r>
+        <w:rPr>
+          <w:rFonts w:ascii="Times New Roman" w:hAnsi="Times New Roman" w:cs="Times New Roman"/>
+          <w:b/>
+          <w:bCs/>
+        </w:rPr>
+        <w:t>Solutions:</w:t>
+      </w:r>
+    </w:p>
+    <w:p>
+      <w:pPr>
+        <w:spacing w:line="480" w:lineRule="auto"/>
+        <w:ind w:firstLine="720"/>
+        <w:rPr>
+          <w:rFonts w:ascii="Times New Roman" w:hAnsi="Times New Roman" w:cs="Times New Roman"/>
+        </w:rPr>
+      </w:pPr>
       <w:r>
         <w:rPr>
           <w:rFonts w:ascii="Times New Roman" w:hAnsi="Times New Roman" w:cs="Times New Roman"/>
@@ -701,6 +1105,806 @@
         </w:rPr>
         <w:t xml:space="preserve">the program ensures the activity-specific data is able to be serialized into JSON. </w:t>
       </w:r>
+      <w:r>
+        <w:rPr>
+          <w:rFonts w:ascii="Times New Roman" w:hAnsi="Times New Roman" w:cs="Times New Roman"/>
+        </w:rPr>
+        <w:t xml:space="preserve">To </w:t>
+      </w:r>
+      <w:r>
+        <w:rPr>
+          <w:rFonts w:ascii="Times New Roman" w:hAnsi="Times New Roman" w:cs="Times New Roman"/>
+        </w:rPr>
+        <w:t xml:space="preserve">store all different types of data in the database, we </w:t>
+      </w:r>
+      <w:r>
+        <w:rPr>
+          <w:rFonts w:ascii="Times New Roman" w:hAnsi="Times New Roman" w:cs="Times New Roman"/>
+        </w:rPr>
+        <w:t xml:space="preserve">used the </w:t>
+      </w:r>
+      <w:r>
+        <w:rPr>
+          <w:rFonts w:ascii="Times New Roman" w:hAnsi="Times New Roman" w:cs="Times New Roman"/>
+        </w:rPr>
+        <w:t xml:space="preserve">organized categories </w:t>
+      </w:r>
+      <w:r>
+        <w:rPr>
+          <w:rFonts w:ascii="Times New Roman" w:hAnsi="Times New Roman" w:cs="Times New Roman"/>
+        </w:rPr>
+        <w:t xml:space="preserve">to determine where data should go. </w:t>
+      </w:r>
+      <w:r>
+        <w:rPr>
+          <w:rFonts w:ascii="Times New Roman" w:hAnsi="Times New Roman" w:cs="Times New Roman"/>
+        </w:rPr>
+        <w:t>Common data is assigned to a row in the database table. All other specific data is then stored</w:t>
+      </w:r>
+      <w:r>
+        <w:rPr>
+          <w:rFonts w:ascii="Times New Roman" w:hAnsi="Times New Roman" w:cs="Times New Roman"/>
+        </w:rPr>
+        <w:t xml:space="preserve"> as a list. When other parts of the program need to access these specific data fields, the list can be retrieved from the database and searched by specific label. </w:t>
+      </w:r>
+    </w:p>
+    <w:p>
+      <w:pPr>
+        <w:spacing w:line="480" w:lineRule="auto"/>
+        <w:rPr>
+          <w:rFonts w:ascii="Times New Roman" w:hAnsi="Times New Roman" w:cs="Times New Roman"/>
+          <w:b/>
+          <w:bCs/>
+        </w:rPr>
+      </w:pPr>
+      <w:r>
+        <w:rPr>
+          <w:rFonts w:ascii="Times New Roman" w:hAnsi="Times New Roman" w:cs="Times New Roman"/>
+          <w:b/>
+          <w:bCs/>
+        </w:rPr>
+        <w:t>Team Progress:</w:t>
+      </w:r>
+    </w:p>
+    <w:p>
+      <w:pPr>
+        <w:spacing w:line="480" w:lineRule="auto"/>
+        <w:ind w:firstLine="720"/>
+        <w:rPr>
+          <w:rFonts w:ascii="Times New Roman" w:hAnsi="Times New Roman" w:cs="Times New Roman"/>
+        </w:rPr>
+      </w:pPr>
+      <w:r>
+        <w:rPr>
+          <w:rFonts w:ascii="Times New Roman" w:hAnsi="Times New Roman" w:cs="Times New Roman"/>
+        </w:rPr>
+        <w:t xml:space="preserve">According to our </w:t>
+      </w:r>
+      <w:r>
+        <w:rPr>
+          <w:rFonts w:ascii="Times New Roman" w:hAnsi="Times New Roman" w:cs="Times New Roman"/>
+        </w:rPr>
+        <w:t>G</w:t>
+      </w:r>
+      <w:r>
+        <w:rPr>
+          <w:rFonts w:ascii="Times New Roman" w:hAnsi="Times New Roman" w:cs="Times New Roman"/>
+        </w:rPr>
+        <w:t xml:space="preserve">roup 2 </w:t>
+      </w:r>
+      <w:r>
+        <w:rPr>
+          <w:rFonts w:ascii="Times New Roman" w:hAnsi="Times New Roman" w:cs="Times New Roman"/>
+        </w:rPr>
+        <w:t>Gantt chart, our t</w:t>
+      </w:r>
+      <w:r>
+        <w:rPr>
+          <w:rFonts w:ascii="Times New Roman" w:hAnsi="Times New Roman" w:cs="Times New Roman"/>
+        </w:rPr>
+        <w:t>ea</w:t>
+      </w:r>
+      <w:r>
+        <w:rPr>
+          <w:rFonts w:ascii="Times New Roman" w:hAnsi="Times New Roman" w:cs="Times New Roman"/>
+        </w:rPr>
+        <w:t xml:space="preserve">m is ahead of schedule on the activity page </w:t>
+      </w:r>
+      <w:r>
+        <w:rPr>
+          <w:rFonts w:ascii="Times New Roman" w:hAnsi="Times New Roman" w:cs="Times New Roman"/>
+        </w:rPr>
+        <w:t>since it was</w:t>
+      </w:r>
+      <w:r>
+        <w:rPr>
+          <w:rFonts w:ascii="Times New Roman" w:hAnsi="Times New Roman" w:cs="Times New Roman"/>
+        </w:rPr>
+        <w:t xml:space="preserve"> previously proposed for march development. </w:t>
+      </w:r>
+      <w:r>
+        <w:rPr>
+          <w:rFonts w:ascii="Times New Roman" w:hAnsi="Times New Roman" w:cs="Times New Roman"/>
+        </w:rPr>
+        <w:t>However, we are exactly on schedule for dashboard development. Since the dashboard ho</w:t>
+      </w:r>
+      <w:r>
+        <w:rPr>
+          <w:rFonts w:ascii="Times New Roman" w:hAnsi="Times New Roman" w:cs="Times New Roman"/>
+        </w:rPr>
+        <w:t xml:space="preserve">lds many components and it is the base of functionality, it will need to be allotted appropriate time for </w:t>
+      </w:r>
+      <w:r>
+        <w:rPr>
+          <w:rFonts w:ascii="Times New Roman" w:hAnsi="Times New Roman" w:cs="Times New Roman"/>
+        </w:rPr>
+        <w:t>design and API connections for data display</w:t>
+      </w:r>
+      <w:r>
+        <w:rPr>
+          <w:rFonts w:ascii="Times New Roman" w:hAnsi="Times New Roman" w:cs="Times New Roman"/>
+        </w:rPr>
+        <w:t>.</w:t>
+      </w:r>
+      <w:r>
+        <w:rPr>
+          <w:rFonts w:ascii="Times New Roman" w:hAnsi="Times New Roman" w:cs="Times New Roman"/>
+        </w:rPr>
+        <w:t xml:space="preserve"> T</w:t>
+      </w:r>
+      <w:r>
+        <w:rPr>
+          <w:rFonts w:ascii="Times New Roman" w:hAnsi="Times New Roman" w:cs="Times New Roman"/>
+        </w:rPr>
+        <w:t xml:space="preserve">hrough initial steps of </w:t>
+      </w:r>
+      <w:r>
+        <w:rPr>
+          <w:rFonts w:ascii="Times New Roman" w:hAnsi="Times New Roman" w:cs="Times New Roman"/>
+        </w:rPr>
+        <w:t>progress</w:t>
+      </w:r>
+      <w:r>
+        <w:rPr>
+          <w:rFonts w:ascii="Times New Roman" w:hAnsi="Times New Roman" w:cs="Times New Roman"/>
+        </w:rPr>
+        <w:t xml:space="preserve">, our team has realized that the dashboard is reliant on the data that will be entered on other pages of our application. This means that certain </w:t>
+      </w:r>
+      <w:r>
+        <w:rPr>
+          <w:rFonts w:ascii="Times New Roman" w:hAnsi="Times New Roman" w:cs="Times New Roman"/>
+        </w:rPr>
+        <w:t xml:space="preserve">tables and charts on the dashboard will need to be set aside to wait for further development of other page features. </w:t>
+      </w:r>
+      <w:r>
+        <w:rPr>
+          <w:rFonts w:ascii="Times New Roman" w:hAnsi="Times New Roman" w:cs="Times New Roman"/>
+        </w:rPr>
+        <w:t xml:space="preserve">Our team has noted that this means that each </w:t>
+      </w:r>
+      <w:r>
+        <w:rPr>
+          <w:rFonts w:ascii="Times New Roman" w:hAnsi="Times New Roman" w:cs="Times New Roman"/>
+        </w:rPr>
+        <w:t>page and data entry point will need to be thoroughly tested to ensure proper results when it is time to fill the dashboard charts with our stored user data</w:t>
+      </w:r>
+      <w:r>
+        <w:rPr>
+          <w:rFonts w:ascii="Times New Roman" w:hAnsi="Times New Roman" w:cs="Times New Roman"/>
+        </w:rPr>
+        <w:t>. Data filtering and validation will be harder at a later date in the process if not set up correctly now.</w:t>
+      </w:r>
+    </w:p>
+    <w:p>
+      <w:pPr>
+        <w:spacing w:line="480" w:lineRule="auto"/>
+        <w:rPr>
+          <w:rFonts w:ascii="Times New Roman" w:hAnsi="Times New Roman" w:cs="Times New Roman"/>
+          <w:noProof/>
+        </w:rPr>
+      </w:pPr>
+      <w:r>
+        <w:rPr>
+          <w:rFonts w:ascii="Times New Roman" w:hAnsi="Times New Roman" w:cs="Times New Roman"/>
+          <w:b/>
+          <w:bCs/>
+        </w:rPr>
+        <w:lastRenderedPageBreak/>
+        <w:t>Gan</w:t>
+      </w:r>
+      <w:r>
+        <w:rPr>
+          <w:rFonts w:ascii="Times New Roman" w:hAnsi="Times New Roman" w:cs="Times New Roman"/>
+          <w:b/>
+          <w:bCs/>
+        </w:rPr>
+        <w:t>t</w:t>
+      </w:r>
+      <w:r>
+        <w:rPr>
+          <w:rFonts w:ascii="Times New Roman" w:hAnsi="Times New Roman" w:cs="Times New Roman"/>
+          <w:b/>
+          <w:bCs/>
+        </w:rPr>
+        <w:t>t Chart</w:t>
+      </w:r>
+      <w:r>
+        <w:rPr>
+          <w:rFonts w:ascii="Times New Roman" w:hAnsi="Times New Roman" w:cs="Times New Roman"/>
+          <w:b/>
+          <w:bCs/>
+        </w:rPr>
+        <w:t>:</w:t>
+      </w:r>
+    </w:p>
+    <w:p>
+      <w:pPr>
+        <w:spacing w:line="480" w:lineRule="auto"/>
+        <w:rPr>
+          <w:rFonts w:ascii="Times New Roman" w:hAnsi="Times New Roman" w:cs="Times New Roman"/>
+        </w:rPr>
+      </w:pPr>
+      <w:r>
+        <w:rPr>
+          <w:rFonts w:ascii="Times New Roman" w:hAnsi="Times New Roman" w:cs="Times New Roman"/>
+          <w:noProof/>
+        </w:rPr>
+        <w:drawing>
+          <wp:inline distT="0" distB="0" distL="0" distR="0" wp14:anchorId="2CB72B6D" wp14:editId="7880FCCE">
+            <wp:extent cx="5630884" cy="2414049"/>
+            <wp:effectExtent l="19050" t="19050" r="27305" b="24765"/>
+            <wp:docPr id="1929395394" name="Picture 1"/>
+            <wp:cNvGraphicFramePr>
+              <a:graphicFrameLocks xmlns:a="http://schemas.openxmlformats.org/drawingml/2006/main" noChangeAspect="1"/>
+            </wp:cNvGraphicFramePr>
+            <a:graphic xmlns:a="http://schemas.openxmlformats.org/drawingml/2006/main">
+              <a:graphicData uri="http://schemas.openxmlformats.org/drawingml/2006/picture">
+                <pic:pic xmlns:pic="http://schemas.openxmlformats.org/drawingml/2006/picture">
+                  <pic:nvPicPr>
+                    <pic:cNvPr id="1929395394" name=""/>
+                    <pic:cNvPicPr/>
+                  </pic:nvPicPr>
+                  <pic:blipFill>
+                    <a:blip r:embed="rId6"/>
+                    <a:stretch>
+                      <a:fillRect/>
+                    </a:stretch>
+                  </pic:blipFill>
+                  <pic:spPr>
+                    <a:xfrm>
+                      <a:off x="0" y="0"/>
+                      <a:ext cx="5653180" cy="2423608"/>
+                    </a:xfrm>
+                    <a:prstGeom prst="rect">
+                      <a:avLst/>
+                    </a:prstGeom>
+                    <a:ln>
+                      <a:solidFill>
+                        <a:schemeClr val="tx1"/>
+                      </a:solidFill>
+                    </a:ln>
+                  </pic:spPr>
+                </pic:pic>
+              </a:graphicData>
+            </a:graphic>
+          </wp:inline>
+        </w:drawing>
+      </w:r>
+    </w:p>
+    <w:p>
+      <w:pPr>
+        <w:spacing w:line="480" w:lineRule="auto"/>
+        <w:rPr>
+          <w:rFonts w:ascii="Times New Roman" w:hAnsi="Times New Roman" w:cs="Times New Roman"/>
+          <w:b/>
+          <w:bCs/>
+        </w:rPr>
+      </w:pPr>
+      <w:r>
+        <w:rPr>
+          <w:rFonts w:ascii="Times New Roman" w:hAnsi="Times New Roman" w:cs="Times New Roman"/>
+          <w:b/>
+          <w:bCs/>
+        </w:rPr>
+        <w:t>Week</w:t>
+      </w:r>
+      <w:r>
+        <w:rPr>
+          <w:rFonts w:ascii="Times New Roman" w:hAnsi="Times New Roman" w:cs="Times New Roman"/>
+          <w:b/>
+          <w:bCs/>
+        </w:rPr>
+        <w:t xml:space="preserve"> 3</w:t>
+      </w:r>
+      <w:r>
+        <w:rPr>
+          <w:rFonts w:ascii="Times New Roman" w:hAnsi="Times New Roman" w:cs="Times New Roman"/>
+          <w:b/>
+          <w:bCs/>
+        </w:rPr>
+        <w:t xml:space="preserve"> Plan:</w:t>
+      </w:r>
+    </w:p>
+    <w:p>
+      <w:pPr>
+        <w:spacing w:line="480" w:lineRule="auto"/>
+        <w:ind w:firstLine="720"/>
+        <w:rPr>
+          <w:rFonts w:ascii="Times New Roman" w:hAnsi="Times New Roman" w:cs="Times New Roman"/>
+        </w:rPr>
+      </w:pPr>
+      <w:r>
+        <w:rPr>
+          <w:rFonts w:ascii="Times New Roman" w:hAnsi="Times New Roman" w:cs="Times New Roman"/>
+        </w:rPr>
+        <w:t xml:space="preserve">This week, our </w:t>
+      </w:r>
+      <w:r>
+        <w:rPr>
+          <w:rFonts w:ascii="Times New Roman" w:hAnsi="Times New Roman" w:cs="Times New Roman"/>
+        </w:rPr>
+        <w:t xml:space="preserve">senior project </w:t>
+      </w:r>
+      <w:r>
+        <w:rPr>
+          <w:rFonts w:ascii="Times New Roman" w:hAnsi="Times New Roman" w:cs="Times New Roman"/>
+        </w:rPr>
+        <w:t>team</w:t>
+      </w:r>
+      <w:r>
+        <w:rPr>
+          <w:rFonts w:ascii="Times New Roman" w:hAnsi="Times New Roman" w:cs="Times New Roman"/>
+        </w:rPr>
+        <w:t xml:space="preserve"> will continue progressing </w:t>
+      </w:r>
+      <w:r>
+        <w:rPr>
+          <w:rFonts w:ascii="Times New Roman" w:hAnsi="Times New Roman" w:cs="Times New Roman"/>
+        </w:rPr>
+        <w:t xml:space="preserve">on key features that are fundamental pieces to other components. This development will be seen in the progression of the dashboard, leaderboard page, and </w:t>
+      </w:r>
+      <w:r>
+        <w:rPr>
+          <w:rFonts w:ascii="Times New Roman" w:hAnsi="Times New Roman" w:cs="Times New Roman"/>
+        </w:rPr>
+        <w:t>club’s</w:t>
+      </w:r>
+      <w:r>
+        <w:rPr>
+          <w:rFonts w:ascii="Times New Roman" w:hAnsi="Times New Roman" w:cs="Times New Roman"/>
+        </w:rPr>
+        <w:t xml:space="preserve"> page. </w:t>
+      </w:r>
+      <w:r>
+        <w:rPr>
+          <w:rFonts w:ascii="Times New Roman" w:hAnsi="Times New Roman" w:cs="Times New Roman"/>
+        </w:rPr>
+        <w:t xml:space="preserve">Additionally, we would like to display user activities on the dashboard that were stored in the database from the Activities Page. </w:t>
+      </w:r>
+      <w:r>
+        <w:rPr>
+          <w:rFonts w:ascii="Times New Roman" w:hAnsi="Times New Roman" w:cs="Times New Roman"/>
+        </w:rPr>
+        <w:t xml:space="preserve">Consistent </w:t>
+      </w:r>
+      <w:r>
+        <w:rPr>
+          <w:rFonts w:ascii="Times New Roman" w:hAnsi="Times New Roman" w:cs="Times New Roman"/>
+        </w:rPr>
+        <w:t>styling</w:t>
+      </w:r>
+      <w:r>
+        <w:rPr>
+          <w:rFonts w:ascii="Times New Roman" w:hAnsi="Times New Roman" w:cs="Times New Roman"/>
+        </w:rPr>
+        <w:t xml:space="preserve"> will be used </w:t>
+      </w:r>
+      <w:r>
+        <w:rPr>
+          <w:rFonts w:ascii="Times New Roman" w:hAnsi="Times New Roman" w:cs="Times New Roman"/>
+        </w:rPr>
+        <w:t xml:space="preserve">across all pages to create an immersive environment for users. Each component will be designed </w:t>
+      </w:r>
+      <w:r>
+        <w:rPr>
+          <w:rFonts w:ascii="Times New Roman" w:hAnsi="Times New Roman" w:cs="Times New Roman"/>
+        </w:rPr>
+        <w:t xml:space="preserve">for clarity and accessibility. Data filtering and validation will be applied to user data entry points as long as pre-checks before </w:t>
+      </w:r>
+      <w:r>
+        <w:rPr>
+          <w:rFonts w:ascii="Times New Roman" w:hAnsi="Times New Roman" w:cs="Times New Roman"/>
+        </w:rPr>
+        <w:t xml:space="preserve">database insertion. </w:t>
+      </w:r>
+      <w:r>
+        <w:rPr>
+          <w:rFonts w:ascii="Times New Roman" w:hAnsi="Times New Roman" w:cs="Times New Roman"/>
+        </w:rPr>
+        <w:t xml:space="preserve">Overall testing and bug fixes will be </w:t>
+      </w:r>
+      <w:r>
+        <w:rPr>
+          <w:rFonts w:ascii="Times New Roman" w:hAnsi="Times New Roman" w:cs="Times New Roman"/>
+        </w:rPr>
+        <w:t xml:space="preserve">done as well. </w:t>
+      </w:r>
+      <w:r>
+        <w:rPr>
+          <w:rFonts w:ascii="Times New Roman" w:hAnsi="Times New Roman" w:cs="Times New Roman"/>
+        </w:rPr>
+        <w:t>We propose that week 3 will be a productive week to move our project a step closer to the end goal!</w:t>
+      </w:r>
+    </w:p>
+    <w:p>
+      <w:pPr>
+        <w:spacing w:line="480" w:lineRule="auto"/>
+        <w:rPr>
+          <w:rFonts w:ascii="Times New Roman" w:hAnsi="Times New Roman" w:cs="Times New Roman"/>
+          <w:b/>
+          <w:bCs/>
+        </w:rPr>
+      </w:pPr>
+    </w:p>
+    <w:p>
+      <w:pPr>
+        <w:spacing w:line="480" w:lineRule="auto"/>
+        <w:rPr>
+          <w:rFonts w:ascii="Times New Roman" w:hAnsi="Times New Roman" w:cs="Times New Roman"/>
+          <w:b/>
+          <w:bCs/>
+        </w:rPr>
+      </w:pPr>
+    </w:p>
+    <w:p>
+      <w:pPr>
+        <w:spacing w:line="480" w:lineRule="auto"/>
+        <w:rPr>
+          <w:rFonts w:ascii="Times New Roman" w:hAnsi="Times New Roman" w:cs="Times New Roman"/>
+          <w:b/>
+          <w:bCs/>
+        </w:rPr>
+      </w:pPr>
+    </w:p>
+    <w:p>
+      <w:pPr>
+        <w:spacing w:line="480" w:lineRule="auto"/>
+        <w:jc w:val="center"/>
+        <w:rPr>
+          <w:rFonts w:ascii="Times New Roman" w:hAnsi="Times New Roman" w:cs="Times New Roman"/>
+          <w:b/>
+          <w:bCs/>
+        </w:rPr>
+      </w:pPr>
+      <w:r>
+        <w:rPr>
+          <w:rFonts w:ascii="Times New Roman" w:hAnsi="Times New Roman" w:cs="Times New Roman"/>
+          <w:b/>
+          <w:bCs/>
+        </w:rPr>
+        <w:lastRenderedPageBreak/>
+        <w:t>Member Contribution:</w:t>
+      </w:r>
+    </w:p>
+    <w:p>
+      <w:pPr>
+        <w:spacing w:line="480" w:lineRule="auto"/>
+        <w:rPr>
+          <w:rFonts w:ascii="Times New Roman" w:hAnsi="Times New Roman" w:cs="Times New Roman"/>
+        </w:rPr>
+      </w:pPr>
+      <w:r>
+        <w:rPr>
+          <w:rFonts w:ascii="Times New Roman" w:hAnsi="Times New Roman" w:cs="Times New Roman"/>
+        </w:rPr>
+        <w:t>Margo Bonal:</w:t>
+      </w:r>
+    </w:p>
+    <w:p>
+      <w:pPr>
+        <w:pStyle w:val="ListParagraph"/>
+        <w:numPr>
+          <w:ilvl w:val="0"/>
+          <w:numId w:val="1"/>
+        </w:numPr>
+        <w:spacing w:line="480" w:lineRule="auto"/>
+        <w:rPr>
+          <w:rFonts w:ascii="Times New Roman" w:hAnsi="Times New Roman" w:cs="Times New Roman"/>
+        </w:rPr>
+      </w:pPr>
+      <w:r>
+        <w:rPr>
+          <w:rFonts w:ascii="Times New Roman" w:hAnsi="Times New Roman" w:cs="Times New Roman"/>
+        </w:rPr>
+        <w:t>Dashboard design</w:t>
+      </w:r>
+    </w:p>
+    <w:p>
+      <w:pPr>
+        <w:pStyle w:val="ListParagraph"/>
+        <w:numPr>
+          <w:ilvl w:val="0"/>
+          <w:numId w:val="1"/>
+        </w:numPr>
+        <w:spacing w:line="480" w:lineRule="auto"/>
+        <w:rPr>
+          <w:rFonts w:ascii="Times New Roman" w:hAnsi="Times New Roman" w:cs="Times New Roman"/>
+        </w:rPr>
+      </w:pPr>
+      <w:r>
+        <w:rPr>
+          <w:rFonts w:ascii="Times New Roman" w:hAnsi="Times New Roman" w:cs="Times New Roman"/>
+        </w:rPr>
+        <w:t>Activity Page Design</w:t>
+      </w:r>
+    </w:p>
+    <w:p>
+      <w:pPr>
+        <w:pStyle w:val="ListParagraph"/>
+        <w:numPr>
+          <w:ilvl w:val="0"/>
+          <w:numId w:val="1"/>
+        </w:numPr>
+        <w:spacing w:line="480" w:lineRule="auto"/>
+        <w:rPr>
+          <w:rFonts w:ascii="Times New Roman" w:hAnsi="Times New Roman" w:cs="Times New Roman"/>
+        </w:rPr>
+      </w:pPr>
+      <w:r>
+        <w:rPr>
+          <w:rFonts w:ascii="Times New Roman" w:hAnsi="Times New Roman" w:cs="Times New Roman"/>
+        </w:rPr>
+        <w:t>Activity API</w:t>
+      </w:r>
+      <w:r>
+        <w:rPr>
+          <w:rFonts w:ascii="Times New Roman" w:hAnsi="Times New Roman" w:cs="Times New Roman"/>
+        </w:rPr>
+        <w:t xml:space="preserve">, </w:t>
+      </w:r>
+      <w:r>
+        <w:rPr>
+          <w:rFonts w:ascii="Times New Roman" w:hAnsi="Times New Roman" w:cs="Times New Roman"/>
+        </w:rPr>
+        <w:t>Schema</w:t>
+      </w:r>
+    </w:p>
+    <w:p>
+      <w:pPr>
+        <w:pStyle w:val="ListParagraph"/>
+        <w:numPr>
+          <w:ilvl w:val="0"/>
+          <w:numId w:val="1"/>
+        </w:numPr>
+        <w:spacing w:line="480" w:lineRule="auto"/>
+        <w:rPr>
+          <w:rFonts w:ascii="Times New Roman" w:hAnsi="Times New Roman" w:cs="Times New Roman"/>
+        </w:rPr>
+      </w:pPr>
+      <w:r>
+        <w:rPr>
+          <w:rFonts w:ascii="Times New Roman" w:hAnsi="Times New Roman" w:cs="Times New Roman"/>
+        </w:rPr>
+        <w:t>Fix unique username error</w:t>
+      </w:r>
+    </w:p>
+    <w:p>
+      <w:pPr>
+        <w:pStyle w:val="ListParagraph"/>
+        <w:numPr>
+          <w:ilvl w:val="0"/>
+          <w:numId w:val="1"/>
+        </w:numPr>
+        <w:spacing w:line="480" w:lineRule="auto"/>
+        <w:rPr>
+          <w:rFonts w:ascii="Times New Roman" w:hAnsi="Times New Roman" w:cs="Times New Roman"/>
+        </w:rPr>
+      </w:pPr>
+      <w:r>
+        <w:rPr>
+          <w:rFonts w:ascii="Times New Roman" w:hAnsi="Times New Roman" w:cs="Times New Roman"/>
+        </w:rPr>
+        <w:t>Team meetings</w:t>
+      </w:r>
+      <w:r>
+        <w:rPr>
+          <w:rFonts w:ascii="Times New Roman" w:hAnsi="Times New Roman" w:cs="Times New Roman"/>
+        </w:rPr>
+        <w:t xml:space="preserve">, </w:t>
+      </w:r>
+      <w:r>
+        <w:rPr>
+          <w:rFonts w:ascii="Times New Roman" w:hAnsi="Times New Roman" w:cs="Times New Roman"/>
+        </w:rPr>
+        <w:t xml:space="preserve">Week </w:t>
+      </w:r>
+      <w:r>
+        <w:rPr>
+          <w:rFonts w:ascii="Times New Roman" w:hAnsi="Times New Roman" w:cs="Times New Roman"/>
+        </w:rPr>
+        <w:t>3</w:t>
+      </w:r>
+      <w:r>
+        <w:rPr>
+          <w:rFonts w:ascii="Times New Roman" w:hAnsi="Times New Roman" w:cs="Times New Roman"/>
+        </w:rPr>
+        <w:t xml:space="preserve"> Report </w:t>
+      </w:r>
+      <w:r>
+        <w:rPr>
+          <w:rFonts w:ascii="Times New Roman" w:hAnsi="Times New Roman" w:cs="Times New Roman"/>
+        </w:rPr>
+        <w:t>&amp;</w:t>
+      </w:r>
+      <w:r>
+        <w:rPr>
+          <w:rFonts w:ascii="Times New Roman" w:hAnsi="Times New Roman" w:cs="Times New Roman"/>
+        </w:rPr>
+        <w:t xml:space="preserve"> Slides</w:t>
+      </w:r>
+    </w:p>
+    <w:p>
+      <w:pPr>
+        <w:spacing w:line="480" w:lineRule="auto"/>
+        <w:rPr>
+          <w:rFonts w:ascii="Times New Roman" w:hAnsi="Times New Roman" w:cs="Times New Roman"/>
+        </w:rPr>
+      </w:pPr>
+      <w:r>
+        <w:rPr>
+          <w:rFonts w:ascii="Times New Roman" w:hAnsi="Times New Roman" w:cs="Times New Roman"/>
+        </w:rPr>
+        <w:t>John Gerega:</w:t>
+      </w:r>
+    </w:p>
+    <w:p>
+      <w:pPr>
+        <w:pStyle w:val="ListParagraph"/>
+        <w:numPr>
+          <w:ilvl w:val="0"/>
+          <w:numId w:val="2"/>
+        </w:numPr>
+        <w:spacing w:line="480" w:lineRule="auto"/>
+        <w:rPr>
+          <w:rFonts w:ascii="Times New Roman" w:hAnsi="Times New Roman" w:cs="Times New Roman"/>
+        </w:rPr>
+      </w:pPr>
+      <w:r>
+        <w:rPr>
+          <w:rFonts w:ascii="Times New Roman" w:hAnsi="Times New Roman" w:cs="Times New Roman"/>
+        </w:rPr>
+        <w:t>Activity Page</w:t>
+      </w:r>
+    </w:p>
+    <w:p>
+      <w:pPr>
+        <w:pStyle w:val="ListParagraph"/>
+        <w:numPr>
+          <w:ilvl w:val="0"/>
+          <w:numId w:val="2"/>
+        </w:numPr>
+        <w:spacing w:line="480" w:lineRule="auto"/>
+        <w:rPr>
+          <w:rFonts w:ascii="Times New Roman" w:hAnsi="Times New Roman" w:cs="Times New Roman"/>
+        </w:rPr>
+      </w:pPr>
+      <w:r>
+        <w:rPr>
+          <w:rFonts w:ascii="Times New Roman" w:hAnsi="Times New Roman" w:cs="Times New Roman"/>
+        </w:rPr>
+        <w:t>Leaderboard Page</w:t>
+      </w:r>
+    </w:p>
+    <w:p>
+      <w:pPr>
+        <w:pStyle w:val="ListParagraph"/>
+        <w:numPr>
+          <w:ilvl w:val="0"/>
+          <w:numId w:val="2"/>
+        </w:numPr>
+        <w:spacing w:line="480" w:lineRule="auto"/>
+        <w:rPr>
+          <w:rFonts w:ascii="Times New Roman" w:hAnsi="Times New Roman" w:cs="Times New Roman"/>
+        </w:rPr>
+      </w:pPr>
+      <w:r>
+        <w:rPr>
+          <w:rFonts w:ascii="Times New Roman" w:hAnsi="Times New Roman" w:cs="Times New Roman"/>
+        </w:rPr>
+        <w:t>Team meetings,</w:t>
+      </w:r>
+      <w:r>
+        <w:rPr>
+          <w:rFonts w:ascii="Times New Roman" w:hAnsi="Times New Roman" w:cs="Times New Roman"/>
+        </w:rPr>
+        <w:t xml:space="preserve"> </w:t>
+      </w:r>
+      <w:r>
+        <w:rPr>
+          <w:rFonts w:ascii="Times New Roman" w:hAnsi="Times New Roman" w:cs="Times New Roman"/>
+        </w:rPr>
+        <w:t xml:space="preserve">Week 3 Report </w:t>
+      </w:r>
+      <w:r>
+        <w:rPr>
+          <w:rFonts w:ascii="Times New Roman" w:hAnsi="Times New Roman" w:cs="Times New Roman"/>
+        </w:rPr>
+        <w:t>&amp;</w:t>
+      </w:r>
+      <w:r>
+        <w:rPr>
+          <w:rFonts w:ascii="Times New Roman" w:hAnsi="Times New Roman" w:cs="Times New Roman"/>
+        </w:rPr>
+        <w:t xml:space="preserve"> </w:t>
+      </w:r>
+      <w:r>
+        <w:rPr>
+          <w:rFonts w:ascii="Times New Roman" w:hAnsi="Times New Roman" w:cs="Times New Roman"/>
+        </w:rPr>
+        <w:t>Slides</w:t>
+      </w:r>
+    </w:p>
+    <w:p>
+      <w:pPr>
+        <w:spacing w:line="480" w:lineRule="auto"/>
+        <w:rPr>
+          <w:rFonts w:ascii="Times New Roman" w:hAnsi="Times New Roman" w:cs="Times New Roman"/>
+        </w:rPr>
+      </w:pPr>
+      <w:r>
+        <w:rPr>
+          <w:rFonts w:ascii="Times New Roman" w:hAnsi="Times New Roman" w:cs="Times New Roman"/>
+        </w:rPr>
+        <w:t>Luke Ruffing:</w:t>
+      </w:r>
+    </w:p>
+    <w:p>
+      <w:pPr>
+        <w:pStyle w:val="ListParagraph"/>
+        <w:numPr>
+          <w:ilvl w:val="0"/>
+          <w:numId w:val="3"/>
+        </w:numPr>
+        <w:spacing w:line="480" w:lineRule="auto"/>
+        <w:rPr>
+          <w:rFonts w:ascii="Times New Roman" w:hAnsi="Times New Roman" w:cs="Times New Roman"/>
+        </w:rPr>
+      </w:pPr>
+      <w:r>
+        <w:rPr>
+          <w:rFonts w:ascii="Times New Roman" w:hAnsi="Times New Roman" w:cs="Times New Roman"/>
+        </w:rPr>
+        <w:t>Clubs Page</w:t>
+      </w:r>
+    </w:p>
+    <w:p>
+      <w:pPr>
+        <w:pStyle w:val="ListParagraph"/>
+        <w:numPr>
+          <w:ilvl w:val="0"/>
+          <w:numId w:val="3"/>
+        </w:numPr>
+        <w:spacing w:line="480" w:lineRule="auto"/>
+        <w:rPr>
+          <w:rFonts w:ascii="Times New Roman" w:hAnsi="Times New Roman" w:cs="Times New Roman"/>
+        </w:rPr>
+      </w:pPr>
+      <w:r>
+        <w:rPr>
+          <w:rFonts w:ascii="Times New Roman" w:hAnsi="Times New Roman" w:cs="Times New Roman"/>
+        </w:rPr>
+        <w:t>Team meeting</w:t>
+      </w:r>
+    </w:p>
+    <w:p>
+      <w:pPr>
+        <w:spacing w:line="480" w:lineRule="auto"/>
+        <w:rPr>
+          <w:rFonts w:ascii="Times New Roman" w:hAnsi="Times New Roman" w:cs="Times New Roman"/>
+          <w:b/>
+          <w:bCs/>
+        </w:rPr>
+      </w:pPr>
     </w:p>
     <w:p>
       <w:pPr>
@@ -724,6 +1928,359 @@
     </w:sectPr>
   </w:body>
 </w:document>
+</file>
+
+<file path=word/numbering.xml><?xml version="1.0" encoding="utf-8"?>
+<w:numbering xmlns:wpc="http://schemas.microsoft.com/office/word/2010/wordprocessingCanvas" xmlns:cx="http://schemas.microsoft.com/office/drawing/2014/chartex" xmlns:cx1="http://schemas.microsoft.com/office/drawing/2015/9/8/chartex" xmlns:cx2="http://schemas.microsoft.com/office/drawing/2015/10/21/chartex" xmlns:cx3="http://schemas.microsoft.com/office/drawing/2016/5/9/chartex" xmlns:cx4="http://schemas.microsoft.com/office/drawing/2016/5/10/chartex" xmlns:cx5="http://schemas.microsoft.com/office/drawing/2016/5/11/chartex" xmlns:cx6="http://schemas.microsoft.com/office/drawing/2016/5/12/chartex" xmlns:cx7="http://schemas.microsoft.com/office/drawing/2016/5/13/chartex" xmlns:cx8="http://schemas.microsoft.com/office/drawing/2016/5/14/chartex" xmlns:mc="http://schemas.openxmlformats.org/markup-compatibility/2006" xmlns:aink="http://schemas.microsoft.com/office/drawing/2016/ink" xmlns:am3d="http://schemas.microsoft.com/office/drawing/2017/model3d" xmlns:o="urn:schemas-microsoft-com:office:office" xmlns:oel="http://schemas.microsoft.com/office/2019/extlst" xmlns:r="http://schemas.openxmlformats.org/officeDocument/2006/relationships" xmlns:m="http://schemas.openxmlformats.org/officeDocument/2006/math" xmlns:v="urn:schemas-microsoft-com:vml" xmlns:wp14="http://schemas.microsoft.com/office/word/2010/wordprocessingDrawing" xmlns:wp="http://schemas.openxmlformats.org/drawingml/2006/wordprocessingDrawing" xmlns:w10="urn:schemas-microsoft-com:office:word" xmlns:w="http://schemas.openxmlformats.org/wordprocessingml/2006/main" xmlns:w14="http://schemas.microsoft.com/office/word/2010/wordml" xmlns:w15="http://schemas.microsoft.com/office/word/2012/wordml" xmlns:w16cex="http://schemas.microsoft.com/office/word/2018/wordml/cex" xmlns:w16cid="http://schemas.microsoft.com/office/word/2016/wordml/cid" xmlns:w16="http://schemas.microsoft.com/office/word/2018/wordml" xmlns:w16du="http://schemas.microsoft.com/office/word/2023/wordml/word16du" xmlns:w16sdtdh="http://schemas.microsoft.com/office/word/2020/wordml/sdtdatahash" xmlns:w16sdtfl="http://schemas.microsoft.com/office/word/2024/wordml/sdtformatlock" xmlns:w16se="http://schemas.microsoft.com/office/word/2015/wordml/symex" xmlns:wpg="http://schemas.microsoft.com/office/word/2010/wordprocessingGroup" xmlns:wpi="http://schemas.microsoft.com/office/word/2010/wordprocessingInk" xmlns:wne="http://schemas.microsoft.com/office/word/2006/wordml" xmlns:wps="http://schemas.microsoft.com/office/word/2010/wordprocessingShape" mc:Ignorable="w14 w15 w16se w16cid w16 w16cex w16sdtdh w16sdtfl w16du wp14">
+  <w:abstractNum w:abstractNumId="0" w15:restartNumberingAfterBreak="0">
+    <w:nsid w:val="15A646B3"/>
+    <w:multiLevelType w:val="hybridMultilevel"/>
+    <w:tmpl w:val="247616AE"/>
+    <w:lvl w:ilvl="0" w:tplc="04090001">
+      <w:start w:val="1"/>
+      <w:numFmt w:val="bullet"/>
+      <w:lvlText w:val=""/>
+      <w:lvlJc w:val="left"/>
+      <w:pPr>
+        <w:ind w:left="720" w:hanging="360"/>
+      </w:pPr>
+      <w:rPr>
+        <w:rFonts w:ascii="Symbol" w:hAnsi="Symbol" w:hint="default"/>
+      </w:rPr>
+    </w:lvl>
+    <w:lvl w:ilvl="1" w:tplc="04090003" w:tentative="1">
+      <w:start w:val="1"/>
+      <w:numFmt w:val="bullet"/>
+      <w:lvlText w:val="o"/>
+      <w:lvlJc w:val="left"/>
+      <w:pPr>
+        <w:ind w:left="1440" w:hanging="360"/>
+      </w:pPr>
+      <w:rPr>
+        <w:rFonts w:ascii="Courier New" w:hAnsi="Courier New" w:cs="Courier New" w:hint="default"/>
+      </w:rPr>
+    </w:lvl>
+    <w:lvl w:ilvl="2" w:tplc="04090005" w:tentative="1">
+      <w:start w:val="1"/>
+      <w:numFmt w:val="bullet"/>
+      <w:lvlText w:val=""/>
+      <w:lvlJc w:val="left"/>
+      <w:pPr>
+        <w:ind w:left="2160" w:hanging="360"/>
+      </w:pPr>
+      <w:rPr>
+        <w:rFonts w:ascii="Wingdings" w:hAnsi="Wingdings" w:hint="default"/>
+      </w:rPr>
+    </w:lvl>
+    <w:lvl w:ilvl="3" w:tplc="04090001" w:tentative="1">
+      <w:start w:val="1"/>
+      <w:numFmt w:val="bullet"/>
+      <w:lvlText w:val=""/>
+      <w:lvlJc w:val="left"/>
+      <w:pPr>
+        <w:ind w:left="2880" w:hanging="360"/>
+      </w:pPr>
+      <w:rPr>
+        <w:rFonts w:ascii="Symbol" w:hAnsi="Symbol" w:hint="default"/>
+      </w:rPr>
+    </w:lvl>
+    <w:lvl w:ilvl="4" w:tplc="04090003" w:tentative="1">
+      <w:start w:val="1"/>
+      <w:numFmt w:val="bullet"/>
+      <w:lvlText w:val="o"/>
+      <w:lvlJc w:val="left"/>
+      <w:pPr>
+        <w:ind w:left="3600" w:hanging="360"/>
+      </w:pPr>
+      <w:rPr>
+        <w:rFonts w:ascii="Courier New" w:hAnsi="Courier New" w:cs="Courier New" w:hint="default"/>
+      </w:rPr>
+    </w:lvl>
+    <w:lvl w:ilvl="5" w:tplc="04090005" w:tentative="1">
+      <w:start w:val="1"/>
+      <w:numFmt w:val="bullet"/>
+      <w:lvlText w:val=""/>
+      <w:lvlJc w:val="left"/>
+      <w:pPr>
+        <w:ind w:left="4320" w:hanging="360"/>
+      </w:pPr>
+      <w:rPr>
+        <w:rFonts w:ascii="Wingdings" w:hAnsi="Wingdings" w:hint="default"/>
+      </w:rPr>
+    </w:lvl>
+    <w:lvl w:ilvl="6" w:tplc="04090001" w:tentative="1">
+      <w:start w:val="1"/>
+      <w:numFmt w:val="bullet"/>
+      <w:lvlText w:val=""/>
+      <w:lvlJc w:val="left"/>
+      <w:pPr>
+        <w:ind w:left="5040" w:hanging="360"/>
+      </w:pPr>
+      <w:rPr>
+        <w:rFonts w:ascii="Symbol" w:hAnsi="Symbol" w:hint="default"/>
+      </w:rPr>
+    </w:lvl>
+    <w:lvl w:ilvl="7" w:tplc="04090003" w:tentative="1">
+      <w:start w:val="1"/>
+      <w:numFmt w:val="bullet"/>
+      <w:lvlText w:val="o"/>
+      <w:lvlJc w:val="left"/>
+      <w:pPr>
+        <w:ind w:left="5760" w:hanging="360"/>
+      </w:pPr>
+      <w:rPr>
+        <w:rFonts w:ascii="Courier New" w:hAnsi="Courier New" w:cs="Courier New" w:hint="default"/>
+      </w:rPr>
+    </w:lvl>
+    <w:lvl w:ilvl="8" w:tplc="04090005" w:tentative="1">
+      <w:start w:val="1"/>
+      <w:numFmt w:val="bullet"/>
+      <w:lvlText w:val=""/>
+      <w:lvlJc w:val="left"/>
+      <w:pPr>
+        <w:ind w:left="6480" w:hanging="360"/>
+      </w:pPr>
+      <w:rPr>
+        <w:rFonts w:ascii="Wingdings" w:hAnsi="Wingdings" w:hint="default"/>
+      </w:rPr>
+    </w:lvl>
+  </w:abstractNum>
+  <w:abstractNum w:abstractNumId="1" w15:restartNumberingAfterBreak="0">
+    <w:nsid w:val="2195170A"/>
+    <w:multiLevelType w:val="hybridMultilevel"/>
+    <w:tmpl w:val="31C23E86"/>
+    <w:lvl w:ilvl="0" w:tplc="04090001">
+      <w:start w:val="1"/>
+      <w:numFmt w:val="bullet"/>
+      <w:lvlText w:val=""/>
+      <w:lvlJc w:val="left"/>
+      <w:pPr>
+        <w:ind w:left="720" w:hanging="360"/>
+      </w:pPr>
+      <w:rPr>
+        <w:rFonts w:ascii="Symbol" w:hAnsi="Symbol" w:hint="default"/>
+      </w:rPr>
+    </w:lvl>
+    <w:lvl w:ilvl="1" w:tplc="04090003" w:tentative="1">
+      <w:start w:val="1"/>
+      <w:numFmt w:val="bullet"/>
+      <w:lvlText w:val="o"/>
+      <w:lvlJc w:val="left"/>
+      <w:pPr>
+        <w:ind w:left="1440" w:hanging="360"/>
+      </w:pPr>
+      <w:rPr>
+        <w:rFonts w:ascii="Courier New" w:hAnsi="Courier New" w:cs="Courier New" w:hint="default"/>
+      </w:rPr>
+    </w:lvl>
+    <w:lvl w:ilvl="2" w:tplc="04090005" w:tentative="1">
+      <w:start w:val="1"/>
+      <w:numFmt w:val="bullet"/>
+      <w:lvlText w:val=""/>
+      <w:lvlJc w:val="left"/>
+      <w:pPr>
+        <w:ind w:left="2160" w:hanging="360"/>
+      </w:pPr>
+      <w:rPr>
+        <w:rFonts w:ascii="Wingdings" w:hAnsi="Wingdings" w:hint="default"/>
+      </w:rPr>
+    </w:lvl>
+    <w:lvl w:ilvl="3" w:tplc="04090001" w:tentative="1">
+      <w:start w:val="1"/>
+      <w:numFmt w:val="bullet"/>
+      <w:lvlText w:val=""/>
+      <w:lvlJc w:val="left"/>
+      <w:pPr>
+        <w:ind w:left="2880" w:hanging="360"/>
+      </w:pPr>
+      <w:rPr>
+        <w:rFonts w:ascii="Symbol" w:hAnsi="Symbol" w:hint="default"/>
+      </w:rPr>
+    </w:lvl>
+    <w:lvl w:ilvl="4" w:tplc="04090003" w:tentative="1">
+      <w:start w:val="1"/>
+      <w:numFmt w:val="bullet"/>
+      <w:lvlText w:val="o"/>
+      <w:lvlJc w:val="left"/>
+      <w:pPr>
+        <w:ind w:left="3600" w:hanging="360"/>
+      </w:pPr>
+      <w:rPr>
+        <w:rFonts w:ascii="Courier New" w:hAnsi="Courier New" w:cs="Courier New" w:hint="default"/>
+      </w:rPr>
+    </w:lvl>
+    <w:lvl w:ilvl="5" w:tplc="04090005" w:tentative="1">
+      <w:start w:val="1"/>
+      <w:numFmt w:val="bullet"/>
+      <w:lvlText w:val=""/>
+      <w:lvlJc w:val="left"/>
+      <w:pPr>
+        <w:ind w:left="4320" w:hanging="360"/>
+      </w:pPr>
+      <w:rPr>
+        <w:rFonts w:ascii="Wingdings" w:hAnsi="Wingdings" w:hint="default"/>
+      </w:rPr>
+    </w:lvl>
+    <w:lvl w:ilvl="6" w:tplc="04090001" w:tentative="1">
+      <w:start w:val="1"/>
+      <w:numFmt w:val="bullet"/>
+      <w:lvlText w:val=""/>
+      <w:lvlJc w:val="left"/>
+      <w:pPr>
+        <w:ind w:left="5040" w:hanging="360"/>
+      </w:pPr>
+      <w:rPr>
+        <w:rFonts w:ascii="Symbol" w:hAnsi="Symbol" w:hint="default"/>
+      </w:rPr>
+    </w:lvl>
+    <w:lvl w:ilvl="7" w:tplc="04090003" w:tentative="1">
+      <w:start w:val="1"/>
+      <w:numFmt w:val="bullet"/>
+      <w:lvlText w:val="o"/>
+      <w:lvlJc w:val="left"/>
+      <w:pPr>
+        <w:ind w:left="5760" w:hanging="360"/>
+      </w:pPr>
+      <w:rPr>
+        <w:rFonts w:ascii="Courier New" w:hAnsi="Courier New" w:cs="Courier New" w:hint="default"/>
+      </w:rPr>
+    </w:lvl>
+    <w:lvl w:ilvl="8" w:tplc="04090005" w:tentative="1">
+      <w:start w:val="1"/>
+      <w:numFmt w:val="bullet"/>
+      <w:lvlText w:val=""/>
+      <w:lvlJc w:val="left"/>
+      <w:pPr>
+        <w:ind w:left="6480" w:hanging="360"/>
+      </w:pPr>
+      <w:rPr>
+        <w:rFonts w:ascii="Wingdings" w:hAnsi="Wingdings" w:hint="default"/>
+      </w:rPr>
+    </w:lvl>
+  </w:abstractNum>
+  <w:abstractNum w:abstractNumId="2" w15:restartNumberingAfterBreak="0">
+    <w:nsid w:val="76AC7E6C"/>
+    <w:multiLevelType w:val="hybridMultilevel"/>
+    <w:tmpl w:val="A40AA83A"/>
+    <w:lvl w:ilvl="0" w:tplc="04090001">
+      <w:start w:val="1"/>
+      <w:numFmt w:val="bullet"/>
+      <w:lvlText w:val=""/>
+      <w:lvlJc w:val="left"/>
+      <w:pPr>
+        <w:ind w:left="720" w:hanging="360"/>
+      </w:pPr>
+      <w:rPr>
+        <w:rFonts w:ascii="Symbol" w:hAnsi="Symbol" w:hint="default"/>
+      </w:rPr>
+    </w:lvl>
+    <w:lvl w:ilvl="1" w:tplc="04090003" w:tentative="1">
+      <w:start w:val="1"/>
+      <w:numFmt w:val="bullet"/>
+      <w:lvlText w:val="o"/>
+      <w:lvlJc w:val="left"/>
+      <w:pPr>
+        <w:ind w:left="1440" w:hanging="360"/>
+      </w:pPr>
+      <w:rPr>
+        <w:rFonts w:ascii="Courier New" w:hAnsi="Courier New" w:cs="Courier New" w:hint="default"/>
+      </w:rPr>
+    </w:lvl>
+    <w:lvl w:ilvl="2" w:tplc="04090005" w:tentative="1">
+      <w:start w:val="1"/>
+      <w:numFmt w:val="bullet"/>
+      <w:lvlText w:val=""/>
+      <w:lvlJc w:val="left"/>
+      <w:pPr>
+        <w:ind w:left="2160" w:hanging="360"/>
+      </w:pPr>
+      <w:rPr>
+        <w:rFonts w:ascii="Wingdings" w:hAnsi="Wingdings" w:hint="default"/>
+      </w:rPr>
+    </w:lvl>
+    <w:lvl w:ilvl="3" w:tplc="04090001" w:tentative="1">
+      <w:start w:val="1"/>
+      <w:numFmt w:val="bullet"/>
+      <w:lvlText w:val=""/>
+      <w:lvlJc w:val="left"/>
+      <w:pPr>
+        <w:ind w:left="2880" w:hanging="360"/>
+      </w:pPr>
+      <w:rPr>
+        <w:rFonts w:ascii="Symbol" w:hAnsi="Symbol" w:hint="default"/>
+      </w:rPr>
+    </w:lvl>
+    <w:lvl w:ilvl="4" w:tplc="04090003" w:tentative="1">
+      <w:start w:val="1"/>
+      <w:numFmt w:val="bullet"/>
+      <w:lvlText w:val="o"/>
+      <w:lvlJc w:val="left"/>
+      <w:pPr>
+        <w:ind w:left="3600" w:hanging="360"/>
+      </w:pPr>
+      <w:rPr>
+        <w:rFonts w:ascii="Courier New" w:hAnsi="Courier New" w:cs="Courier New" w:hint="default"/>
+      </w:rPr>
+    </w:lvl>
+    <w:lvl w:ilvl="5" w:tplc="04090005" w:tentative="1">
+      <w:start w:val="1"/>
+      <w:numFmt w:val="bullet"/>
+      <w:lvlText w:val=""/>
+      <w:lvlJc w:val="left"/>
+      <w:pPr>
+        <w:ind w:left="4320" w:hanging="360"/>
+      </w:pPr>
+      <w:rPr>
+        <w:rFonts w:ascii="Wingdings" w:hAnsi="Wingdings" w:hint="default"/>
+      </w:rPr>
+    </w:lvl>
+    <w:lvl w:ilvl="6" w:tplc="04090001" w:tentative="1">
+      <w:start w:val="1"/>
+      <w:numFmt w:val="bullet"/>
+      <w:lvlText w:val=""/>
+      <w:lvlJc w:val="left"/>
+      <w:pPr>
+        <w:ind w:left="5040" w:hanging="360"/>
+      </w:pPr>
+      <w:rPr>
+        <w:rFonts w:ascii="Symbol" w:hAnsi="Symbol" w:hint="default"/>
+      </w:rPr>
+    </w:lvl>
+    <w:lvl w:ilvl="7" w:tplc="04090003" w:tentative="1">
+      <w:start w:val="1"/>
+      <w:numFmt w:val="bullet"/>
+      <w:lvlText w:val="o"/>
+      <w:lvlJc w:val="left"/>
+      <w:pPr>
+        <w:ind w:left="5760" w:hanging="360"/>
+      </w:pPr>
+      <w:rPr>
+        <w:rFonts w:ascii="Courier New" w:hAnsi="Courier New" w:cs="Courier New" w:hint="default"/>
+      </w:rPr>
+    </w:lvl>
+    <w:lvl w:ilvl="8" w:tplc="04090005" w:tentative="1">
+      <w:start w:val="1"/>
+      <w:numFmt w:val="bullet"/>
+      <w:lvlText w:val=""/>
+      <w:lvlJc w:val="left"/>
+      <w:pPr>
+        <w:ind w:left="6480" w:hanging="360"/>
+      </w:pPr>
+      <w:rPr>
+        <w:rFonts w:ascii="Wingdings" w:hAnsi="Wingdings" w:hint="default"/>
+      </w:rPr>
+    </w:lvl>
+  </w:abstractNum>
+  <w:num w:numId="1" w16cid:durableId="1506746357">
+    <w:abstractNumId w:val="1"/>
+  </w:num>
+  <w:num w:numId="2" w16cid:durableId="1339843216">
+    <w:abstractNumId w:val="2"/>
+  </w:num>
+  <w:num w:numId="3" w16cid:durableId="89549674">
+    <w:abstractNumId w:val="0"/>
+  </w:num>
+</w:numbering>
 </file>
 
 <file path=word/styles.xml><?xml version="1.0" encoding="utf-8"?>

</xml_diff>